<commit_message>
excerise 3 and 4 edited
</commit_message>
<xml_diff>
--- a/H3/H3.docx
+++ b/H3/H3.docx
@@ -525,33 +525,7 @@
           <w:sz w:val="24"/>
           <w:szCs w:val="24"/>
         </w:rPr>
-        <w:t xml:space="preserve">Name these concepts: </w:t>
-      </w:r>
-      <w:proofErr w:type="gramStart"/>
-      <w:r>
-        <w:rPr>
-          <w:rFonts w:asciiTheme="minorBidi" w:hAnsiTheme="minorBidi"/>
-          <w:b/>
-          <w:bCs/>
-          <w:i/>
-          <w:iCs/>
-          <w:sz w:val="24"/>
-          <w:szCs w:val="24"/>
-        </w:rPr>
-        <w:t>l(</w:t>
-      </w:r>
-      <w:proofErr w:type="gramEnd"/>
-      <w:r>
-        <w:rPr>
-          <w:rFonts w:asciiTheme="minorBidi" w:hAnsiTheme="minorBidi"/>
-          <w:b/>
-          <w:bCs/>
-          <w:i/>
-          <w:iCs/>
-          <w:sz w:val="24"/>
-          <w:szCs w:val="24"/>
-        </w:rPr>
-        <w:t>c, y(x)), L(w), L(w), w, w</w:t>
+        <w:t>Name these concepts: l(c, y(x)), L(w), L(w), w, w</w:t>
       </w:r>
     </w:p>
     <w:tbl>
@@ -955,15 +929,7 @@
                   <w:sz w:val="24"/>
                   <w:szCs w:val="24"/>
                 </w:rPr>
-                <m:t>w</m:t>
-              </m:r>
-              <m:r>
-                <w:rPr>
-                  <w:rFonts w:ascii="Cambria Math" w:hAnsi="Cambria Math"/>
-                  <w:sz w:val="24"/>
-                  <w:szCs w:val="24"/>
-                </w:rPr>
-                <m:t xml:space="preserve"> </m:t>
+                <m:t xml:space="preserve">w </m:t>
               </m:r>
             </m:oMath>
             <w:r>
@@ -1329,15 +1295,7 @@
                   <w:sz w:val="24"/>
                   <w:szCs w:val="24"/>
                 </w:rPr>
-                <m:t>w</m:t>
-              </m:r>
-              <m:r>
-                <w:rPr>
-                  <w:rFonts w:ascii="Cambria Math" w:hAnsi="Cambria Math"/>
-                  <w:sz w:val="24"/>
-                  <w:szCs w:val="24"/>
-                </w:rPr>
-                <m:t xml:space="preserve"> </m:t>
+                <m:t xml:space="preserve">w </m:t>
               </m:r>
             </m:oMath>
             <w:r>
@@ -1360,6 +1318,7 @@
             <w:r>
               <w:rPr>
                 <w:rFonts w:asciiTheme="minorBidi" w:eastAsiaTheme="minorEastAsia" w:hAnsiTheme="minorBidi"/>
+                <w:noProof/>
                 <w:sz w:val="24"/>
                 <w:szCs w:val="24"/>
               </w:rPr>
@@ -1648,9 +1607,18 @@
           <w:sz w:val="24"/>
           <w:szCs w:val="24"/>
         </w:rPr>
-        <w:t xml:space="preserve"> </w:t>
-      </w:r>
-      <w:proofErr w:type="gramStart"/>
+        <w:t xml:space="preserve"> slides state that a key difference between ridge (R||w</w:t>
+      </w:r>
+      <w:r>
+        <w:rPr>
+          <w:rFonts w:ascii="Cambria Math" w:hAnsi="Cambria Math" w:cs="Cambria Math"/>
+          <w:b/>
+          <w:bCs/>
+          <w:sz w:val="24"/>
+          <w:szCs w:val="24"/>
+        </w:rPr>
+        <w:t>⃗</w:t>
+      </w:r>
       <w:r>
         <w:rPr>
           <w:rFonts w:asciiTheme="minorBidi" w:hAnsiTheme="minorBidi"/>
@@ -1659,9 +1627,18 @@
           <w:sz w:val="24"/>
           <w:szCs w:val="24"/>
         </w:rPr>
-        <w:t>slides</w:t>
-      </w:r>
-      <w:proofErr w:type="gramEnd"/>
+        <w:t xml:space="preserve"> ||2 2 ) and lasso (R||w</w:t>
+      </w:r>
+      <w:r>
+        <w:rPr>
+          <w:rFonts w:ascii="Cambria Math" w:hAnsi="Cambria Math" w:cs="Cambria Math"/>
+          <w:b/>
+          <w:bCs/>
+          <w:sz w:val="24"/>
+          <w:szCs w:val="24"/>
+        </w:rPr>
+        <w:t>⃗</w:t>
+      </w:r>
       <w:r>
         <w:rPr>
           <w:rFonts w:asciiTheme="minorBidi" w:hAnsiTheme="minorBidi"/>
@@ -1670,91 +1647,7 @@
           <w:sz w:val="24"/>
           <w:szCs w:val="24"/>
         </w:rPr>
-        <w:t xml:space="preserve"> state that a key difference between ridge (R||w</w:t>
-      </w:r>
-      <w:r>
-        <w:rPr>
-          <w:rFonts w:ascii="Cambria Math" w:hAnsi="Cambria Math" w:cs="Cambria Math"/>
-          <w:b/>
-          <w:bCs/>
-          <w:sz w:val="24"/>
-          <w:szCs w:val="24"/>
-        </w:rPr>
-        <w:t>⃗</w:t>
-      </w:r>
-      <w:r>
-        <w:rPr>
-          <w:rFonts w:asciiTheme="minorBidi" w:hAnsiTheme="minorBidi"/>
-          <w:b/>
-          <w:bCs/>
-          <w:sz w:val="24"/>
-          <w:szCs w:val="24"/>
-        </w:rPr>
-        <w:t xml:space="preserve"> ||2 </w:t>
-      </w:r>
-      <w:proofErr w:type="gramStart"/>
-      <w:r>
-        <w:rPr>
-          <w:rFonts w:asciiTheme="minorBidi" w:hAnsiTheme="minorBidi"/>
-          <w:b/>
-          <w:bCs/>
-          <w:sz w:val="24"/>
-          <w:szCs w:val="24"/>
-        </w:rPr>
-        <w:t>2 )</w:t>
-      </w:r>
-      <w:proofErr w:type="gramEnd"/>
-      <w:r>
-        <w:rPr>
-          <w:rFonts w:asciiTheme="minorBidi" w:hAnsiTheme="minorBidi"/>
-          <w:b/>
-          <w:bCs/>
-          <w:sz w:val="24"/>
-          <w:szCs w:val="24"/>
-        </w:rPr>
-        <w:t xml:space="preserve"> and lasso (R||w</w:t>
-      </w:r>
-      <w:r>
-        <w:rPr>
-          <w:rFonts w:ascii="Cambria Math" w:hAnsi="Cambria Math" w:cs="Cambria Math"/>
-          <w:b/>
-          <w:bCs/>
-          <w:sz w:val="24"/>
-          <w:szCs w:val="24"/>
-        </w:rPr>
-        <w:t>⃗</w:t>
-      </w:r>
-      <w:r>
-        <w:rPr>
-          <w:rFonts w:asciiTheme="minorBidi" w:hAnsiTheme="minorBidi"/>
-          <w:b/>
-          <w:bCs/>
-          <w:sz w:val="24"/>
-          <w:szCs w:val="24"/>
-        </w:rPr>
-        <w:t xml:space="preserve"> ||</w:t>
-      </w:r>
-      <w:proofErr w:type="gramStart"/>
-      <w:r>
-        <w:rPr>
-          <w:rFonts w:asciiTheme="minorBidi" w:hAnsiTheme="minorBidi"/>
-          <w:b/>
-          <w:bCs/>
-          <w:sz w:val="24"/>
-          <w:szCs w:val="24"/>
-        </w:rPr>
-        <w:t>1 )</w:t>
-      </w:r>
-      <w:proofErr w:type="gramEnd"/>
-      <w:r>
-        <w:rPr>
-          <w:rFonts w:asciiTheme="minorBidi" w:hAnsiTheme="minorBidi"/>
-          <w:b/>
-          <w:bCs/>
-          <w:sz w:val="24"/>
-          <w:szCs w:val="24"/>
-        </w:rPr>
-        <w:t xml:space="preserve"> regression is that, with lasso regression, parameters can be reduced to zero. Explain why.</w:t>
+        <w:t xml:space="preserve"> ||1 ) regression is that, with lasso regression, parameters can be reduced to zero. Explain why.</w:t>
       </w:r>
     </w:p>
     <w:p>
@@ -1788,16 +1681,7 @@
           <w:sz w:val="24"/>
           <w:szCs w:val="24"/>
         </w:rPr>
-        <w:t>Lasso regression uses the L1-</w:t>
-      </w:r>
-      <w:proofErr w:type="gramStart"/>
-      <w:r>
-        <w:rPr>
-          <w:rFonts w:asciiTheme="minorBidi" w:hAnsiTheme="minorBidi"/>
-          <w:sz w:val="24"/>
-          <w:szCs w:val="24"/>
-        </w:rPr>
-        <w:t xml:space="preserve">norm </w:t>
+        <w:t xml:space="preserve">Lasso regression uses the L1-norm </w:t>
       </w:r>
       <w:r>
         <w:rPr>
@@ -1815,9 +1699,9 @@
           <w:sz w:val="24"/>
           <w:szCs w:val="24"/>
         </w:rPr>
-        <w:t>R</w:t>
-      </w:r>
-      <w:proofErr w:type="gramEnd"/>
+        <w:t>R∥w∥1​​(w)=∑i​∣</w:t>
+      </w:r>
+      <w:proofErr w:type="spellStart"/>
       <w:r>
         <w:rPr>
           <w:rFonts w:ascii="Cambria Math" w:hAnsi="Cambria Math"/>
@@ -1825,9 +1709,9 @@
           <w:sz w:val="24"/>
           <w:szCs w:val="24"/>
         </w:rPr>
-        <w:t>∥w∥1​​(w)=∑</w:t>
-      </w:r>
-      <w:proofErr w:type="spellStart"/>
+        <w:t>wi</w:t>
+      </w:r>
+      <w:proofErr w:type="spellEnd"/>
       <w:r>
         <w:rPr>
           <w:rFonts w:ascii="Cambria Math" w:hAnsi="Cambria Math"/>
@@ -1835,9 +1719,8 @@
           <w:sz w:val="24"/>
           <w:szCs w:val="24"/>
         </w:rPr>
-        <w:t>i</w:t>
-      </w:r>
-      <w:proofErr w:type="spellEnd"/>
+        <w:t>​∣</w:t>
+      </w:r>
       <w:r>
         <w:rPr>
           <w:rFonts w:ascii="Cambria Math" w:hAnsi="Cambria Math"/>
@@ -1845,45 +1728,6 @@
           <w:sz w:val="24"/>
           <w:szCs w:val="24"/>
         </w:rPr>
-        <w:t>​∣</w:t>
-      </w:r>
-      <w:proofErr w:type="spellStart"/>
-      <w:r>
-        <w:rPr>
-          <w:rFonts w:ascii="Cambria Math" w:hAnsi="Cambria Math"/>
-          <w:iCs/>
-          <w:sz w:val="24"/>
-          <w:szCs w:val="24"/>
-        </w:rPr>
-        <w:t>wi</w:t>
-      </w:r>
-      <w:proofErr w:type="spellEnd"/>
-      <w:r>
-        <w:rPr>
-          <w:rFonts w:ascii="Cambria Math" w:hAnsi="Cambria Math"/>
-          <w:iCs/>
-          <w:sz w:val="24"/>
-          <w:szCs w:val="24"/>
-        </w:rPr>
-        <w:t>​</w:t>
-      </w:r>
-      <w:proofErr w:type="gramStart"/>
-      <w:r>
-        <w:rPr>
-          <w:rFonts w:ascii="Cambria Math" w:hAnsi="Cambria Math"/>
-          <w:iCs/>
-          <w:sz w:val="24"/>
-          <w:szCs w:val="24"/>
-        </w:rPr>
-        <w:t>∣</w:t>
-      </w:r>
-      <w:r>
-        <w:rPr>
-          <w:rFonts w:ascii="Cambria Math" w:hAnsi="Cambria Math"/>
-          <w:iCs/>
-          <w:sz w:val="24"/>
-          <w:szCs w:val="24"/>
-        </w:rPr>
         <w:t xml:space="preserve"> </w:t>
       </w:r>
       <w:r>
@@ -1901,16 +1745,7 @@
           <w:sz w:val="24"/>
           <w:szCs w:val="24"/>
         </w:rPr>
-        <w:t>whose</w:t>
-      </w:r>
-      <w:proofErr w:type="gramEnd"/>
-      <w:r>
-        <w:rPr>
-          <w:rFonts w:asciiTheme="minorBidi" w:hAnsiTheme="minorBidi"/>
-          <w:sz w:val="24"/>
-          <w:szCs w:val="24"/>
-        </w:rPr>
-        <w:t xml:space="preserve"> contour lines have sharp corners on the coordinate axes. When minimizing</w:t>
+        <w:t>whose contour lines have sharp corners on the coordinate axes. When minimizing</w:t>
       </w:r>
       <w:r>
         <w:rPr>
@@ -2119,37 +1954,7 @@
           <w:sz w:val="24"/>
           <w:szCs w:val="24"/>
         </w:rPr>
-        <w:t>R∥w∥22​​(w)=∑</w:t>
-      </w:r>
-      <w:proofErr w:type="spellStart"/>
-      <w:r>
-        <w:rPr>
-          <w:rFonts w:ascii="Cambria Math" w:hAnsi="Cambria Math"/>
-          <w:iCs/>
-          <w:sz w:val="24"/>
-          <w:szCs w:val="24"/>
-        </w:rPr>
-        <w:t>i</w:t>
-      </w:r>
-      <w:proofErr w:type="spellEnd"/>
-      <w:r>
-        <w:rPr>
-          <w:rFonts w:ascii="Cambria Math" w:hAnsi="Cambria Math"/>
-          <w:iCs/>
-          <w:sz w:val="24"/>
-          <w:szCs w:val="24"/>
-        </w:rPr>
-        <w:t>​wi</w:t>
-      </w:r>
-      <w:proofErr w:type="gramStart"/>
-      <w:r>
-        <w:rPr>
-          <w:rFonts w:ascii="Cambria Math" w:hAnsi="Cambria Math"/>
-          <w:iCs/>
-          <w:sz w:val="24"/>
-          <w:szCs w:val="24"/>
-        </w:rPr>
-        <w:t>2</w:t>
+        <w:t>R∥w∥22​​(w)=∑i​wi2</w:t>
       </w:r>
       <w:r>
         <w:rPr>
@@ -2166,16 +1971,7 @@
           <w:sz w:val="24"/>
           <w:szCs w:val="24"/>
         </w:rPr>
-        <w:t>,</w:t>
-      </w:r>
-      <w:proofErr w:type="gramEnd"/>
-      <w:r>
-        <w:rPr>
-          <w:rFonts w:asciiTheme="minorBidi" w:hAnsiTheme="minorBidi"/>
-          <w:sz w:val="24"/>
-          <w:szCs w:val="24"/>
-        </w:rPr>
-        <w:t xml:space="preserve"> whose contour lines are smooth ellipses. Because this penalty has no corners, its solution rarely touches the axes, so ridge shrinks all parameters uniformly but typically does not set any of them exactly to zero.</w:t>
+        <w:t>, whose contour lines are smooth ellipses. Because this penalty has no corners, its solution rarely touches the axes, so ridge shrinks all parameters uniformly but typically does not set any of them exactly to zero.</w:t>
       </w:r>
     </w:p>
     <w:p>
@@ -2472,9 +2268,9 @@
           <w:szCs w:val="24"/>
           <w:lang w:bidi="fa-IR"/>
         </w:rPr>
-        <w:t>l</w:t>
-      </w:r>
-      <w:proofErr w:type="gramStart"/>
+        <w:t>lσ</w:t>
+      </w:r>
+      <w:proofErr w:type="spellEnd"/>
       <w:r>
         <w:rPr>
           <w:rFonts w:asciiTheme="minorBidi" w:hAnsiTheme="minorBidi"/>
@@ -2484,9 +2280,9 @@
           <w:szCs w:val="24"/>
           <w:lang w:bidi="fa-IR"/>
         </w:rPr>
-        <w:t>σ</w:t>
-      </w:r>
-      <w:proofErr w:type="spellEnd"/>
+        <w:t xml:space="preserve">(0, y(x)) = log(1 + e </w:t>
+      </w:r>
+      <w:proofErr w:type="spellStart"/>
       <w:r>
         <w:rPr>
           <w:rFonts w:asciiTheme="minorBidi" w:hAnsiTheme="minorBidi"/>
@@ -2496,9 +2292,9 @@
           <w:szCs w:val="24"/>
           <w:lang w:bidi="fa-IR"/>
         </w:rPr>
-        <w:t>(</w:t>
-      </w:r>
-      <w:proofErr w:type="gramEnd"/>
+        <w:t>wT</w:t>
+      </w:r>
+      <w:proofErr w:type="spellEnd"/>
       <w:r>
         <w:rPr>
           <w:rFonts w:asciiTheme="minorBidi" w:hAnsiTheme="minorBidi"/>
@@ -2508,79 +2304,7 @@
           <w:szCs w:val="24"/>
           <w:lang w:bidi="fa-IR"/>
         </w:rPr>
-        <w:t xml:space="preserve">0, y(x)) = </w:t>
-      </w:r>
-      <w:proofErr w:type="gramStart"/>
-      <w:r>
-        <w:rPr>
-          <w:rFonts w:asciiTheme="minorBidi" w:hAnsiTheme="minorBidi"/>
-          <w:b/>
-          <w:bCs/>
-          <w:sz w:val="24"/>
-          <w:szCs w:val="24"/>
-          <w:lang w:bidi="fa-IR"/>
-        </w:rPr>
-        <w:t>log(</w:t>
-      </w:r>
-      <w:proofErr w:type="gramEnd"/>
-      <w:r>
-        <w:rPr>
-          <w:rFonts w:asciiTheme="minorBidi" w:hAnsiTheme="minorBidi"/>
-          <w:b/>
-          <w:bCs/>
-          <w:sz w:val="24"/>
-          <w:szCs w:val="24"/>
-          <w:lang w:bidi="fa-IR"/>
-        </w:rPr>
-        <w:t xml:space="preserve">1 + e </w:t>
-      </w:r>
-      <w:proofErr w:type="spellStart"/>
-      <w:r>
-        <w:rPr>
-          <w:rFonts w:asciiTheme="minorBidi" w:hAnsiTheme="minorBidi"/>
-          <w:b/>
-          <w:bCs/>
-          <w:sz w:val="24"/>
-          <w:szCs w:val="24"/>
-          <w:lang w:bidi="fa-IR"/>
-        </w:rPr>
-        <w:t>wT</w:t>
-      </w:r>
-      <w:proofErr w:type="spellEnd"/>
-      <w:r>
-        <w:rPr>
-          <w:rFonts w:asciiTheme="minorBidi" w:hAnsiTheme="minorBidi"/>
-          <w:b/>
-          <w:bCs/>
-          <w:sz w:val="24"/>
-          <w:szCs w:val="24"/>
-          <w:lang w:bidi="fa-IR"/>
-        </w:rPr>
-        <w:t xml:space="preserve"> </w:t>
-      </w:r>
-      <w:proofErr w:type="gramStart"/>
-      <w:r>
-        <w:rPr>
-          <w:rFonts w:asciiTheme="minorBidi" w:hAnsiTheme="minorBidi"/>
-          <w:b/>
-          <w:bCs/>
-          <w:sz w:val="24"/>
-          <w:szCs w:val="24"/>
-          <w:lang w:bidi="fa-IR"/>
-        </w:rPr>
-        <w:t>x )</w:t>
-      </w:r>
-      <w:proofErr w:type="gramEnd"/>
-      <w:r>
-        <w:rPr>
-          <w:rFonts w:asciiTheme="minorBidi" w:hAnsiTheme="minorBidi"/>
-          <w:b/>
-          <w:bCs/>
-          <w:sz w:val="24"/>
-          <w:szCs w:val="24"/>
-          <w:lang w:bidi="fa-IR"/>
-        </w:rPr>
-        <w:t>. Hint: σ(−a) = 1 − σ(a).</w:t>
+        <w:t xml:space="preserve"> x ). Hint: σ(−a) = 1 − σ(a).</w:t>
       </w:r>
     </w:p>
     <w:p>
@@ -2635,7 +2359,6 @@
           <w:sz w:val="24"/>
           <w:szCs w:val="24"/>
         </w:rPr>
-        <w:lastRenderedPageBreak/>
         <w:t xml:space="preserve">Show that </w:t>
       </w:r>
       <m:oMath>
@@ -2960,7 +2683,6 @@
           </m:r>
         </m:oMath>
       </m:oMathPara>
-      <w:proofErr w:type="gramStart"/>
       <w:r>
         <w:rPr>
           <w:rFonts w:asciiTheme="minorBidi" w:hAnsiTheme="minorBidi"/>
@@ -2969,7 +2691,6 @@
         </w:rPr>
         <w:t>where</w:t>
       </w:r>
-      <w:proofErr w:type="gramEnd"/>
     </w:p>
     <w:p>
       <w:pPr>
@@ -4474,7 +4195,6 @@
           <w:sz w:val="24"/>
           <w:szCs w:val="24"/>
         </w:rPr>
-        <w:lastRenderedPageBreak/>
         <w:t>(b) Draw the plot “Loss over hyperplane distance” for examples with c = 0, showing both logistic loss and 0/1 loss.</w:t>
       </w:r>
     </w:p>
@@ -4503,7 +4223,7 @@
           <w:noProof/>
         </w:rPr>
         <w:drawing>
-          <wp:inline distT="0" distB="0" distL="0" distR="0" wp14:anchorId="1D0CEECE" wp14:editId="7C7BEA43">
+          <wp:inline distT="0" distB="0" distL="0" distR="0" wp14:anchorId="1D0CEECE" wp14:editId="7B8AF728">
             <wp:extent cx="5480343" cy="3177544"/>
             <wp:effectExtent l="0" t="0" r="6350" b="3810"/>
             <wp:docPr id="1505176251" name="Picture 1"/>
@@ -4631,7 +4351,471 @@
           <w:sz w:val="24"/>
           <w:szCs w:val="24"/>
         </w:rPr>
+        <w:t>In this exercise you will be calculating one iteration of the LMS algorithm, slide ML:I-</w:t>
+      </w:r>
+      <w:r>
+        <w:rPr>
+          <w:rFonts w:ascii="Arial" w:hAnsi="Arial" w:cs="Arial"/>
+          <w:sz w:val="24"/>
+          <w:szCs w:val="24"/>
+        </w:rPr>
+        <w:t>4</w:t>
+      </w:r>
+      <w:r>
+        <w:rPr>
+          <w:rFonts w:ascii="Arial" w:hAnsi="Arial" w:cs="Arial"/>
+          <w:sz w:val="24"/>
+          <w:szCs w:val="24"/>
+        </w:rPr>
+        <w:t>2.</w:t>
+      </w:r>
+    </w:p>
+    <w:p>
+      <w:pPr>
+        <w:rPr>
+          <w:rFonts w:ascii="Arial" w:hAnsi="Arial" w:cs="Arial"/>
+          <w:sz w:val="24"/>
+          <w:szCs w:val="24"/>
+        </w:rPr>
+      </w:pPr>
+      <w:r>
+        <w:rPr>
+          <w:rFonts w:ascii="Arial" w:hAnsi="Arial" w:cs="Arial"/>
+          <w:sz w:val="24"/>
+          <w:szCs w:val="24"/>
+        </w:rPr>
+        <w:t>The set D contains the following three examples of one-dimensional vectors with the two classes {−1, 1}:</w:t>
+      </w:r>
+    </w:p>
+    <w:tbl>
+      <w:tblPr>
+        <w:tblStyle w:val="GridTable1Light"/>
+        <w:tblW w:w="0" w:type="auto"/>
+        <w:jc w:val="center"/>
+        <w:tblLook w:val="04A0" w:firstRow="1" w:lastRow="0" w:firstColumn="1" w:lastColumn="0" w:noHBand="0" w:noVBand="1"/>
+      </w:tblPr>
+      <w:tblGrid>
+        <w:gridCol w:w="439"/>
+        <w:gridCol w:w="394"/>
+        <w:gridCol w:w="430"/>
+      </w:tblGrid>
+      <w:tr>
+        <w:trPr>
+          <w:cnfStyle w:val="100000000000" w:firstRow="1" w:lastRow="0" w:firstColumn="0" w:lastColumn="0" w:oddVBand="0" w:evenVBand="0" w:oddHBand="0" w:evenHBand="0" w:firstRowFirstColumn="0" w:firstRowLastColumn="0" w:lastRowFirstColumn="0" w:lastRowLastColumn="0"/>
+          <w:jc w:val="center"/>
+        </w:trPr>
+        <w:tc>
+          <w:tcPr>
+            <w:cnfStyle w:val="001000000000" w:firstRow="0" w:lastRow="0" w:firstColumn="1" w:lastColumn="0" w:oddVBand="0" w:evenVBand="0" w:oddHBand="0" w:evenHBand="0" w:firstRowFirstColumn="0" w:firstRowLastColumn="0" w:lastRowFirstColumn="0" w:lastRowLastColumn="0"/>
+            <w:tcW w:w="0" w:type="auto"/>
+          </w:tcPr>
+          <w:p>
+            <w:pPr>
+              <w:jc w:val="center"/>
+              <w:rPr>
+                <w:rFonts w:ascii="Arial" w:hAnsi="Arial" w:cs="Arial"/>
+                <w:sz w:val="24"/>
+                <w:szCs w:val="24"/>
+              </w:rPr>
+            </w:pPr>
+          </w:p>
+        </w:tc>
+        <w:tc>
+          <w:tcPr>
+            <w:tcW w:w="0" w:type="auto"/>
+          </w:tcPr>
+          <w:p>
+            <w:pPr>
+              <w:jc w:val="center"/>
+              <w:cnfStyle w:val="100000000000" w:firstRow="1" w:lastRow="0" w:firstColumn="0" w:lastColumn="0" w:oddVBand="0" w:evenVBand="0" w:oddHBand="0" w:evenHBand="0" w:firstRowFirstColumn="0" w:firstRowLastColumn="0" w:lastRowFirstColumn="0" w:lastRowLastColumn="0"/>
+              <w:rPr>
+                <w:rFonts w:ascii="Arial" w:hAnsi="Arial" w:cs="Arial"/>
+                <w:sz w:val="24"/>
+                <w:szCs w:val="24"/>
+                <w:vertAlign w:val="subscript"/>
+              </w:rPr>
+            </w:pPr>
+            <w:r>
+              <w:rPr>
+                <w:rFonts w:ascii="Arial" w:hAnsi="Arial" w:cs="Arial"/>
+                <w:sz w:val="24"/>
+                <w:szCs w:val="24"/>
+              </w:rPr>
+              <w:t>x</w:t>
+            </w:r>
+            <w:r>
+              <w:rPr>
+                <w:rFonts w:ascii="Arial" w:hAnsi="Arial" w:cs="Arial"/>
+                <w:sz w:val="24"/>
+                <w:szCs w:val="24"/>
+                <w:vertAlign w:val="subscript"/>
+              </w:rPr>
+              <w:t>i</w:t>
+            </w:r>
+          </w:p>
+        </w:tc>
+        <w:tc>
+          <w:tcPr>
+            <w:tcW w:w="0" w:type="auto"/>
+          </w:tcPr>
+          <w:p>
+            <w:pPr>
+              <w:jc w:val="center"/>
+              <w:cnfStyle w:val="100000000000" w:firstRow="1" w:lastRow="0" w:firstColumn="0" w:lastColumn="0" w:oddVBand="0" w:evenVBand="0" w:oddHBand="0" w:evenHBand="0" w:firstRowFirstColumn="0" w:firstRowLastColumn="0" w:lastRowFirstColumn="0" w:lastRowLastColumn="0"/>
+              <w:rPr>
+                <w:rFonts w:ascii="Arial" w:hAnsi="Arial" w:cs="Arial"/>
+                <w:sz w:val="24"/>
+                <w:szCs w:val="24"/>
+              </w:rPr>
+            </w:pPr>
+            <w:r>
+              <w:rPr>
+                <w:rFonts w:ascii="Arial" w:hAnsi="Arial" w:cs="Arial"/>
+                <w:sz w:val="24"/>
+                <w:szCs w:val="24"/>
+              </w:rPr>
+              <w:t>c</w:t>
+            </w:r>
+          </w:p>
+        </w:tc>
+      </w:tr>
+      <w:tr>
+        <w:trPr>
+          <w:jc w:val="center"/>
+        </w:trPr>
+        <w:tc>
+          <w:tcPr>
+            <w:cnfStyle w:val="001000000000" w:firstRow="0" w:lastRow="0" w:firstColumn="1" w:lastColumn="0" w:oddVBand="0" w:evenVBand="0" w:oddHBand="0" w:evenHBand="0" w:firstRowFirstColumn="0" w:firstRowLastColumn="0" w:lastRowFirstColumn="0" w:lastRowLastColumn="0"/>
+            <w:tcW w:w="0" w:type="auto"/>
+          </w:tcPr>
+          <w:p>
+            <w:pPr>
+              <w:jc w:val="center"/>
+              <w:rPr>
+                <w:rFonts w:ascii="Arial" w:hAnsi="Arial" w:cs="Arial"/>
+                <w:sz w:val="24"/>
+                <w:szCs w:val="24"/>
+                <w:vertAlign w:val="subscript"/>
+              </w:rPr>
+            </w:pPr>
+            <w:r>
+              <w:rPr>
+                <w:rFonts w:ascii="Arial" w:hAnsi="Arial" w:cs="Arial"/>
+                <w:sz w:val="24"/>
+                <w:szCs w:val="24"/>
+              </w:rPr>
+              <w:t>x</w:t>
+            </w:r>
+            <w:r>
+              <w:rPr>
+                <w:rFonts w:ascii="Arial" w:hAnsi="Arial" w:cs="Arial"/>
+                <w:sz w:val="24"/>
+                <w:szCs w:val="24"/>
+                <w:vertAlign w:val="subscript"/>
+              </w:rPr>
+              <w:t>1</w:t>
+            </w:r>
+          </w:p>
+        </w:tc>
+        <w:tc>
+          <w:tcPr>
+            <w:tcW w:w="0" w:type="auto"/>
+          </w:tcPr>
+          <w:p>
+            <w:pPr>
+              <w:jc w:val="center"/>
+              <w:cnfStyle w:val="000000000000" w:firstRow="0" w:lastRow="0" w:firstColumn="0" w:lastColumn="0" w:oddVBand="0" w:evenVBand="0" w:oddHBand="0" w:evenHBand="0" w:firstRowFirstColumn="0" w:firstRowLastColumn="0" w:lastRowFirstColumn="0" w:lastRowLastColumn="0"/>
+              <w:rPr>
+                <w:rFonts w:ascii="Arial" w:hAnsi="Arial" w:cs="Arial"/>
+                <w:sz w:val="24"/>
+                <w:szCs w:val="24"/>
+              </w:rPr>
+            </w:pPr>
+            <w:r>
+              <w:rPr>
+                <w:rFonts w:ascii="Arial" w:hAnsi="Arial" w:cs="Arial"/>
+                <w:sz w:val="24"/>
+                <w:szCs w:val="24"/>
+              </w:rPr>
+              <w:t>5</w:t>
+            </w:r>
+          </w:p>
+        </w:tc>
+        <w:tc>
+          <w:tcPr>
+            <w:tcW w:w="0" w:type="auto"/>
+          </w:tcPr>
+          <w:p>
+            <w:pPr>
+              <w:jc w:val="center"/>
+              <w:cnfStyle w:val="000000000000" w:firstRow="0" w:lastRow="0" w:firstColumn="0" w:lastColumn="0" w:oddVBand="0" w:evenVBand="0" w:oddHBand="0" w:evenHBand="0" w:firstRowFirstColumn="0" w:firstRowLastColumn="0" w:lastRowFirstColumn="0" w:lastRowLastColumn="0"/>
+              <w:rPr>
+                <w:rFonts w:ascii="Arial" w:hAnsi="Arial" w:cs="Arial"/>
+                <w:sz w:val="24"/>
+                <w:szCs w:val="24"/>
+              </w:rPr>
+            </w:pPr>
+            <w:r>
+              <w:rPr>
+                <w:rFonts w:ascii="Arial" w:hAnsi="Arial" w:cs="Arial"/>
+                <w:sz w:val="24"/>
+                <w:szCs w:val="24"/>
+              </w:rPr>
+              <w:t>1</w:t>
+            </w:r>
+          </w:p>
+        </w:tc>
+      </w:tr>
+      <w:tr>
+        <w:trPr>
+          <w:jc w:val="center"/>
+        </w:trPr>
+        <w:tc>
+          <w:tcPr>
+            <w:cnfStyle w:val="001000000000" w:firstRow="0" w:lastRow="0" w:firstColumn="1" w:lastColumn="0" w:oddVBand="0" w:evenVBand="0" w:oddHBand="0" w:evenHBand="0" w:firstRowFirstColumn="0" w:firstRowLastColumn="0" w:lastRowFirstColumn="0" w:lastRowLastColumn="0"/>
+            <w:tcW w:w="0" w:type="auto"/>
+          </w:tcPr>
+          <w:p>
+            <w:pPr>
+              <w:jc w:val="center"/>
+              <w:rPr>
+                <w:rFonts w:ascii="Arial" w:hAnsi="Arial" w:cs="Arial"/>
+                <w:sz w:val="24"/>
+                <w:szCs w:val="24"/>
+              </w:rPr>
+            </w:pPr>
+            <w:r>
+              <w:rPr>
+                <w:rFonts w:ascii="Arial" w:hAnsi="Arial" w:cs="Arial"/>
+                <w:sz w:val="24"/>
+                <w:szCs w:val="24"/>
+              </w:rPr>
+              <w:t>x</w:t>
+            </w:r>
+            <w:r>
+              <w:rPr>
+                <w:rFonts w:ascii="Arial" w:hAnsi="Arial" w:cs="Arial"/>
+                <w:sz w:val="24"/>
+                <w:szCs w:val="24"/>
+                <w:vertAlign w:val="subscript"/>
+              </w:rPr>
+              <w:t>2</w:t>
+            </w:r>
+          </w:p>
+        </w:tc>
+        <w:tc>
+          <w:tcPr>
+            <w:tcW w:w="0" w:type="auto"/>
+          </w:tcPr>
+          <w:p>
+            <w:pPr>
+              <w:jc w:val="center"/>
+              <w:cnfStyle w:val="000000000000" w:firstRow="0" w:lastRow="0" w:firstColumn="0" w:lastColumn="0" w:oddVBand="0" w:evenVBand="0" w:oddHBand="0" w:evenHBand="0" w:firstRowFirstColumn="0" w:firstRowLastColumn="0" w:lastRowFirstColumn="0" w:lastRowLastColumn="0"/>
+              <w:rPr>
+                <w:rFonts w:ascii="Arial" w:hAnsi="Arial" w:cs="Arial"/>
+                <w:sz w:val="24"/>
+                <w:szCs w:val="24"/>
+              </w:rPr>
+            </w:pPr>
+            <w:r>
+              <w:rPr>
+                <w:rFonts w:ascii="Arial" w:hAnsi="Arial" w:cs="Arial"/>
+                <w:sz w:val="24"/>
+                <w:szCs w:val="24"/>
+              </w:rPr>
+              <w:t>2</w:t>
+            </w:r>
+          </w:p>
+        </w:tc>
+        <w:tc>
+          <w:tcPr>
+            <w:tcW w:w="0" w:type="auto"/>
+          </w:tcPr>
+          <w:p>
+            <w:pPr>
+              <w:jc w:val="center"/>
+              <w:cnfStyle w:val="000000000000" w:firstRow="0" w:lastRow="0" w:firstColumn="0" w:lastColumn="0" w:oddVBand="0" w:evenVBand="0" w:oddHBand="0" w:evenHBand="0" w:firstRowFirstColumn="0" w:firstRowLastColumn="0" w:lastRowFirstColumn="0" w:lastRowLastColumn="0"/>
+              <w:rPr>
+                <w:rFonts w:ascii="Arial" w:hAnsi="Arial" w:cs="Arial"/>
+                <w:sz w:val="24"/>
+                <w:szCs w:val="24"/>
+              </w:rPr>
+            </w:pPr>
+            <w:r>
+              <w:rPr>
+                <w:rFonts w:ascii="Arial" w:hAnsi="Arial" w:cs="Arial"/>
+                <w:sz w:val="24"/>
+                <w:szCs w:val="24"/>
+              </w:rPr>
+              <w:t>-1</w:t>
+            </w:r>
+          </w:p>
+        </w:tc>
+      </w:tr>
+      <w:tr>
+        <w:trPr>
+          <w:jc w:val="center"/>
+        </w:trPr>
+        <w:tc>
+          <w:tcPr>
+            <w:cnfStyle w:val="001000000000" w:firstRow="0" w:lastRow="0" w:firstColumn="1" w:lastColumn="0" w:oddVBand="0" w:evenVBand="0" w:oddHBand="0" w:evenHBand="0" w:firstRowFirstColumn="0" w:firstRowLastColumn="0" w:lastRowFirstColumn="0" w:lastRowLastColumn="0"/>
+            <w:tcW w:w="0" w:type="auto"/>
+          </w:tcPr>
+          <w:p>
+            <w:pPr>
+              <w:jc w:val="center"/>
+              <w:rPr>
+                <w:rFonts w:ascii="Arial" w:hAnsi="Arial" w:cs="Arial"/>
+                <w:sz w:val="24"/>
+                <w:szCs w:val="24"/>
+              </w:rPr>
+            </w:pPr>
+            <w:r>
+              <w:rPr>
+                <w:rFonts w:ascii="Arial" w:hAnsi="Arial" w:cs="Arial"/>
+                <w:sz w:val="24"/>
+                <w:szCs w:val="24"/>
+              </w:rPr>
+              <w:t>x</w:t>
+            </w:r>
+            <w:r>
+              <w:rPr>
+                <w:rFonts w:ascii="Arial" w:hAnsi="Arial" w:cs="Arial"/>
+                <w:sz w:val="24"/>
+                <w:szCs w:val="24"/>
+                <w:vertAlign w:val="subscript"/>
+              </w:rPr>
+              <w:t>3</w:t>
+            </w:r>
+          </w:p>
+        </w:tc>
+        <w:tc>
+          <w:tcPr>
+            <w:tcW w:w="0" w:type="auto"/>
+          </w:tcPr>
+          <w:p>
+            <w:pPr>
+              <w:jc w:val="center"/>
+              <w:cnfStyle w:val="000000000000" w:firstRow="0" w:lastRow="0" w:firstColumn="0" w:lastColumn="0" w:oddVBand="0" w:evenVBand="0" w:oddHBand="0" w:evenHBand="0" w:firstRowFirstColumn="0" w:firstRowLastColumn="0" w:lastRowFirstColumn="0" w:lastRowLastColumn="0"/>
+              <w:rPr>
+                <w:rFonts w:ascii="Arial" w:hAnsi="Arial" w:cs="Arial"/>
+                <w:sz w:val="24"/>
+                <w:szCs w:val="24"/>
+              </w:rPr>
+            </w:pPr>
+            <w:r>
+              <w:rPr>
+                <w:rFonts w:ascii="Arial" w:hAnsi="Arial" w:cs="Arial"/>
+                <w:sz w:val="24"/>
+                <w:szCs w:val="24"/>
+              </w:rPr>
+              <w:t>7</w:t>
+            </w:r>
+          </w:p>
+        </w:tc>
+        <w:tc>
+          <w:tcPr>
+            <w:tcW w:w="0" w:type="auto"/>
+          </w:tcPr>
+          <w:p>
+            <w:pPr>
+              <w:jc w:val="center"/>
+              <w:cnfStyle w:val="000000000000" w:firstRow="0" w:lastRow="0" w:firstColumn="0" w:lastColumn="0" w:oddVBand="0" w:evenVBand="0" w:oddHBand="0" w:evenHBand="0" w:firstRowFirstColumn="0" w:firstRowLastColumn="0" w:lastRowFirstColumn="0" w:lastRowLastColumn="0"/>
+              <w:rPr>
+                <w:rFonts w:ascii="Arial" w:hAnsi="Arial" w:cs="Arial"/>
+                <w:sz w:val="24"/>
+                <w:szCs w:val="24"/>
+              </w:rPr>
+            </w:pPr>
+            <w:r>
+              <w:rPr>
+                <w:rFonts w:ascii="Arial" w:hAnsi="Arial" w:cs="Arial"/>
+                <w:sz w:val="24"/>
+                <w:szCs w:val="24"/>
+              </w:rPr>
+              <w:t>1</w:t>
+            </w:r>
+          </w:p>
+        </w:tc>
+      </w:tr>
+    </w:tbl>
+    <w:p>
+      <w:pPr>
+        <w:rPr>
+          <w:rFonts w:ascii="Arial" w:hAnsi="Arial" w:cs="Arial"/>
+          <w:sz w:val="24"/>
+          <w:szCs w:val="24"/>
+        </w:rPr>
+      </w:pPr>
+      <w:r>
+        <w:rPr>
+          <w:rFonts w:ascii="Arial" w:hAnsi="Arial" w:cs="Arial"/>
+          <w:sz w:val="24"/>
+          <w:szCs w:val="24"/>
+        </w:rPr>
+        <w:t>Assume the weight vector w was randomly initialized to w := (0, 1)T and x1 was randomly selected for</w:t>
+      </w:r>
+      <w:r>
+        <w:rPr>
+          <w:rFonts w:ascii="Arial" w:hAnsi="Arial" w:cs="Arial"/>
+          <w:sz w:val="24"/>
+          <w:szCs w:val="24"/>
+        </w:rPr>
+        <w:t xml:space="preserve"> </w:t>
+      </w:r>
+      <w:r>
+        <w:rPr>
+          <w:rFonts w:ascii="Arial" w:hAnsi="Arial" w:cs="Arial"/>
+          <w:sz w:val="24"/>
+          <w:szCs w:val="24"/>
+        </w:rPr>
+        <w:t>the first iteration of the algorithm.</w:t>
+      </w:r>
+    </w:p>
+    <w:p>
+      <w:pPr>
+        <w:rPr>
+          <w:rFonts w:ascii="Arial" w:hAnsi="Arial" w:cs="Arial"/>
+          <w:sz w:val="24"/>
+          <w:szCs w:val="24"/>
+        </w:rPr>
+      </w:pPr>
+      <w:r>
+        <w:rPr>
+          <w:rFonts w:ascii="Arial" w:hAnsi="Arial" w:cs="Arial"/>
+          <w:sz w:val="24"/>
+          <w:szCs w:val="24"/>
+        </w:rPr>
+        <w:br w:type="page"/>
+      </w:r>
+    </w:p>
+    <w:p>
+      <w:pPr>
+        <w:rPr>
+          <w:rFonts w:ascii="Arial" w:hAnsi="Arial" w:cs="Arial"/>
+          <w:sz w:val="24"/>
+          <w:szCs w:val="24"/>
+        </w:rPr>
+      </w:pPr>
+      <w:r>
+        <w:rPr>
+          <w:rFonts w:ascii="Arial" w:hAnsi="Arial" w:cs="Arial"/>
+          <w:sz w:val="24"/>
+          <w:szCs w:val="24"/>
+        </w:rPr>
+        <w:lastRenderedPageBreak/>
         <w:t>a)</w:t>
+      </w:r>
+      <w:r>
+        <w:t xml:space="preserve"> </w:t>
+      </w:r>
+      <w:r>
+        <w:rPr>
+          <w:rFonts w:ascii="Arial" w:hAnsi="Arial" w:cs="Arial"/>
+          <w:sz w:val="24"/>
+          <w:szCs w:val="24"/>
+        </w:rPr>
+        <w:t>Plot the line defined by w and all examples from D into one coordinate system.</w:t>
       </w:r>
     </w:p>
     <w:p>
@@ -4726,6 +4910,38 @@
         </w:rPr>
         <w:t>b)</w:t>
       </w:r>
+      <w:r>
+        <w:t xml:space="preserve"> </w:t>
+      </w:r>
+      <w:r>
+        <w:rPr>
+          <w:rFonts w:ascii="Arial" w:hAnsi="Arial" w:cs="Arial"/>
+          <w:sz w:val="24"/>
+          <w:szCs w:val="24"/>
+          <w:lang w:bidi="fa-IR"/>
+        </w:rPr>
+        <w:t xml:space="preserve">Compute the squared loss </w:t>
+      </w:r>
+      <w:proofErr w:type="spellStart"/>
+      <w:r>
+        <w:rPr>
+          <w:rFonts w:ascii="Arial" w:hAnsi="Arial" w:cs="Arial"/>
+          <w:sz w:val="24"/>
+          <w:szCs w:val="24"/>
+          <w:lang w:bidi="fa-IR"/>
+        </w:rPr>
+        <w:t>w.r.t.</w:t>
+      </w:r>
+      <w:proofErr w:type="spellEnd"/>
+      <w:r>
+        <w:rPr>
+          <w:rFonts w:ascii="Arial" w:hAnsi="Arial" w:cs="Arial"/>
+          <w:sz w:val="24"/>
+          <w:szCs w:val="24"/>
+          <w:lang w:bidi="fa-IR"/>
+        </w:rPr>
+        <w:t xml:space="preserve"> x1 and w. The squared loss is defined as</w:t>
+      </w:r>
     </w:p>
     <w:p>
       <w:pPr>
@@ -4743,7 +4959,6 @@
           <w:szCs w:val="24"/>
           <w:lang w:bidi="fa-IR"/>
         </w:rPr>
-        <w:lastRenderedPageBreak/>
         <w:t xml:space="preserve"> </w:t>
       </w:r>
       <m:oMath>
@@ -5077,6 +5292,286 @@
           <w:lang w:bidi="fa-IR"/>
         </w:rPr>
         <w:t>c)</w:t>
+      </w:r>
+      <w:r>
+        <w:t xml:space="preserve"> </w:t>
+      </w:r>
+      <w:r>
+        <w:rPr>
+          <w:rFonts w:ascii="Arial" w:eastAsiaTheme="minorEastAsia" w:hAnsi="Arial" w:cs="Arial"/>
+          <w:sz w:val="24"/>
+          <w:szCs w:val="24"/>
+          <w:lang w:bidi="fa-IR"/>
+        </w:rPr>
+        <w:t>Show that the loss gradient,</w:t>
+      </w:r>
+      <w:r>
+        <w:rPr>
+          <w:rFonts w:ascii="Arial" w:eastAsiaTheme="minorEastAsia" w:hAnsi="Arial" w:cs="Arial"/>
+          <w:sz w:val="24"/>
+          <w:szCs w:val="24"/>
+          <w:lang w:bidi="fa-IR"/>
+        </w:rPr>
+        <w:t xml:space="preserve"> </w:t>
+      </w:r>
+      <m:oMath>
+        <m:sSup>
+          <m:sSupPr>
+            <m:ctrlPr>
+              <w:rPr>
+                <w:rFonts w:ascii="Cambria Math" w:hAnsi="Cambria Math" w:cs="Arial"/>
+                <w:i/>
+                <w:sz w:val="24"/>
+                <w:szCs w:val="24"/>
+                <w:lang w:bidi="fa-IR"/>
+              </w:rPr>
+            </m:ctrlPr>
+          </m:sSupPr>
+          <m:e>
+            <m:d>
+              <m:dPr>
+                <m:ctrlPr>
+                  <w:rPr>
+                    <w:rFonts w:ascii="Cambria Math" w:hAnsi="Cambria Math" w:cs="Arial"/>
+                    <w:i/>
+                    <w:sz w:val="24"/>
+                    <w:szCs w:val="24"/>
+                    <w:lang w:bidi="fa-IR"/>
+                  </w:rPr>
+                </m:ctrlPr>
+              </m:dPr>
+              <m:e>
+                <m:f>
+                  <m:fPr>
+                    <m:ctrlPr>
+                      <w:rPr>
+                        <w:rFonts w:ascii="Cambria Math" w:hAnsi="Cambria Math" w:cs="Arial"/>
+                        <w:i/>
+                        <w:sz w:val="24"/>
+                        <w:szCs w:val="24"/>
+                        <w:lang w:bidi="fa-IR"/>
+                      </w:rPr>
+                    </m:ctrlPr>
+                  </m:fPr>
+                  <m:num>
+                    <m:r>
+                      <w:rPr>
+                        <w:rFonts w:ascii="Cambria Math" w:hAnsi="Cambria Math" w:cs="Arial"/>
+                        <w:lang w:bidi="fa-IR"/>
+                      </w:rPr>
+                      <m:t>∂</m:t>
+                    </m:r>
+                    <m:sSub>
+                      <m:sSubPr>
+                        <m:ctrlPr>
+                          <w:rPr>
+                            <w:rFonts w:ascii="Cambria Math" w:hAnsi="Cambria Math" w:cs="Arial"/>
+                            <w:i/>
+                            <w:lang w:bidi="fa-IR"/>
+                          </w:rPr>
+                        </m:ctrlPr>
+                      </m:sSubPr>
+                      <m:e>
+                        <m:r>
+                          <w:rPr>
+                            <w:rFonts w:ascii="Cambria Math" w:hAnsi="Cambria Math" w:cs="Arial"/>
+                            <w:lang w:bidi="fa-IR"/>
+                          </w:rPr>
+                          <m:t>l</m:t>
+                        </m:r>
+                      </m:e>
+                      <m:sub>
+                        <m:r>
+                          <w:rPr>
+                            <w:rFonts w:ascii="Cambria Math" w:hAnsi="Cambria Math" w:cs="Arial"/>
+                            <w:lang w:bidi="fa-IR"/>
+                          </w:rPr>
+                          <m:t>2</m:t>
+                        </m:r>
+                      </m:sub>
+                    </m:sSub>
+                  </m:num>
+                  <m:den>
+                    <m:r>
+                      <w:rPr>
+                        <w:rFonts w:ascii="Cambria Math" w:hAnsi="Cambria Math" w:cs="Arial"/>
+                        <w:lang w:bidi="fa-IR"/>
+                      </w:rPr>
+                      <m:t>∂</m:t>
+                    </m:r>
+                    <m:sSub>
+                      <m:sSubPr>
+                        <m:ctrlPr>
+                          <w:rPr>
+                            <w:rFonts w:ascii="Cambria Math" w:hAnsi="Cambria Math" w:cs="Arial"/>
+                            <w:i/>
+                            <w:lang w:bidi="fa-IR"/>
+                          </w:rPr>
+                        </m:ctrlPr>
+                      </m:sSubPr>
+                      <m:e>
+                        <m:r>
+                          <w:rPr>
+                            <w:rFonts w:ascii="Cambria Math" w:hAnsi="Cambria Math" w:cs="Arial"/>
+                            <w:lang w:bidi="fa-IR"/>
+                          </w:rPr>
+                          <m:t>w</m:t>
+                        </m:r>
+                      </m:e>
+                      <m:sub>
+                        <m:r>
+                          <w:rPr>
+                            <w:rFonts w:ascii="Cambria Math" w:hAnsi="Cambria Math" w:cs="Arial"/>
+                            <w:lang w:bidi="fa-IR"/>
+                          </w:rPr>
+                          <m:t>0</m:t>
+                        </m:r>
+                      </m:sub>
+                    </m:sSub>
+                  </m:den>
+                </m:f>
+                <m:f>
+                  <m:fPr>
+                    <m:ctrlPr>
+                      <w:rPr>
+                        <w:rFonts w:ascii="Cambria Math" w:hAnsi="Cambria Math" w:cs="Arial"/>
+                        <w:i/>
+                        <w:sz w:val="24"/>
+                        <w:szCs w:val="24"/>
+                        <w:lang w:bidi="fa-IR"/>
+                      </w:rPr>
+                    </m:ctrlPr>
+                  </m:fPr>
+                  <m:num>
+                    <m:r>
+                      <w:rPr>
+                        <w:rFonts w:ascii="Cambria Math" w:hAnsi="Cambria Math" w:cs="Arial"/>
+                        <w:lang w:bidi="fa-IR"/>
+                      </w:rPr>
+                      <m:t>∂</m:t>
+                    </m:r>
+                    <m:sSub>
+                      <m:sSubPr>
+                        <m:ctrlPr>
+                          <w:rPr>
+                            <w:rFonts w:ascii="Cambria Math" w:hAnsi="Cambria Math" w:cs="Arial"/>
+                            <w:i/>
+                            <w:lang w:bidi="fa-IR"/>
+                          </w:rPr>
+                        </m:ctrlPr>
+                      </m:sSubPr>
+                      <m:e>
+                        <m:r>
+                          <w:rPr>
+                            <w:rFonts w:ascii="Cambria Math" w:hAnsi="Cambria Math" w:cs="Arial"/>
+                            <w:lang w:bidi="fa-IR"/>
+                          </w:rPr>
+                          <m:t>l</m:t>
+                        </m:r>
+                      </m:e>
+                      <m:sub>
+                        <m:r>
+                          <w:rPr>
+                            <w:rFonts w:ascii="Cambria Math" w:hAnsi="Cambria Math" w:cs="Arial"/>
+                            <w:lang w:bidi="fa-IR"/>
+                          </w:rPr>
+                          <m:t>2</m:t>
+                        </m:r>
+                      </m:sub>
+                    </m:sSub>
+                  </m:num>
+                  <m:den>
+                    <m:r>
+                      <w:rPr>
+                        <w:rFonts w:ascii="Cambria Math" w:hAnsi="Cambria Math" w:cs="Arial"/>
+                        <w:lang w:bidi="fa-IR"/>
+                      </w:rPr>
+                      <m:t>∂</m:t>
+                    </m:r>
+                    <m:sSub>
+                      <m:sSubPr>
+                        <m:ctrlPr>
+                          <w:rPr>
+                            <w:rFonts w:ascii="Cambria Math" w:hAnsi="Cambria Math" w:cs="Arial"/>
+                            <w:i/>
+                            <w:lang w:bidi="fa-IR"/>
+                          </w:rPr>
+                        </m:ctrlPr>
+                      </m:sSubPr>
+                      <m:e>
+                        <m:r>
+                          <w:rPr>
+                            <w:rFonts w:ascii="Cambria Math" w:hAnsi="Cambria Math" w:cs="Arial"/>
+                            <w:lang w:bidi="fa-IR"/>
+                          </w:rPr>
+                          <m:t>w</m:t>
+                        </m:r>
+                      </m:e>
+                      <m:sub>
+                        <m:r>
+                          <w:rPr>
+                            <w:rFonts w:ascii="Cambria Math" w:hAnsi="Cambria Math" w:cs="Arial"/>
+                            <w:lang w:bidi="fa-IR"/>
+                          </w:rPr>
+                          <m:t>1</m:t>
+                        </m:r>
+                      </m:sub>
+                    </m:sSub>
+                  </m:den>
+                </m:f>
+              </m:e>
+            </m:d>
+          </m:e>
+          <m:sup>
+            <m:r>
+              <w:rPr>
+                <w:rFonts w:ascii="Cambria Math" w:hAnsi="Cambria Math" w:cs="Arial"/>
+                <w:sz w:val="24"/>
+                <w:szCs w:val="24"/>
+                <w:lang w:bidi="fa-IR"/>
+              </w:rPr>
+              <m:t>T</m:t>
+            </m:r>
+          </m:sup>
+        </m:sSup>
+      </m:oMath>
+      <w:r>
+        <w:rPr>
+          <w:rFonts w:ascii="Arial" w:eastAsiaTheme="minorEastAsia" w:hAnsi="Arial" w:cs="Arial"/>
+          <w:sz w:val="24"/>
+          <w:szCs w:val="24"/>
+          <w:lang w:bidi="fa-IR"/>
+        </w:rPr>
+        <w:t>, is indeed equal to</w:t>
+      </w:r>
+      <w:r>
+        <w:rPr>
+          <w:rFonts w:ascii="Arial" w:eastAsiaTheme="minorEastAsia" w:hAnsi="Arial" w:cs="Arial"/>
+          <w:sz w:val="24"/>
+          <w:szCs w:val="24"/>
+          <w:lang w:bidi="fa-IR"/>
+        </w:rPr>
+        <w:t xml:space="preserve"> </w:t>
+      </w:r>
+      <m:oMath>
+        <m:r>
+          <w:rPr>
+            <w:rFonts w:ascii="Cambria Math" w:hAnsi="Cambria Math" w:cs="Arial"/>
+            <w:sz w:val="24"/>
+            <w:szCs w:val="24"/>
+            <w:lang w:bidi="fa-IR"/>
+          </w:rPr>
+          <m:t>-δ∙x</m:t>
+        </m:r>
+      </m:oMath>
+      <w:r>
+        <w:rPr>
+          <w:rFonts w:ascii="Arial" w:eastAsiaTheme="minorEastAsia" w:hAnsi="Arial" w:cs="Arial"/>
+          <w:sz w:val="24"/>
+          <w:szCs w:val="24"/>
+          <w:lang w:bidi="fa-IR"/>
+        </w:rPr>
+        <w:t>.</w:t>
       </w:r>
     </w:p>
     <w:p>
@@ -5772,6 +6267,24 @@
           <w:lang w:bidi="fa-IR"/>
         </w:rPr>
         <w:t>d)</w:t>
+      </w:r>
+      <w:r>
+        <w:rPr>
+          <w:rFonts w:ascii="Arial" w:eastAsiaTheme="minorEastAsia" w:hAnsi="Arial" w:cs="Arial"/>
+          <w:sz w:val="24"/>
+          <w:szCs w:val="24"/>
+          <w:lang w:bidi="fa-IR"/>
+        </w:rPr>
+        <w:t xml:space="preserve"> </w:t>
+      </w:r>
+      <w:r>
+        <w:rPr>
+          <w:rFonts w:ascii="Arial" w:eastAsiaTheme="minorEastAsia" w:hAnsi="Arial" w:cs="Arial"/>
+          <w:sz w:val="24"/>
+          <w:szCs w:val="24"/>
+          <w:lang w:bidi="fa-IR"/>
+        </w:rPr>
+        <w:t>Derive the loss gradient for x1 and w.</w:t>
       </w:r>
     </w:p>
     <w:p>
@@ -6342,6 +6855,18 @@
         <w:lastRenderedPageBreak/>
         <w:t>e)</w:t>
       </w:r>
+      <w:r>
+        <w:t xml:space="preserve"> </w:t>
+      </w:r>
+      <w:r>
+        <w:rPr>
+          <w:rFonts w:ascii="Arial" w:eastAsiaTheme="minorEastAsia" w:hAnsi="Arial" w:cs="Arial"/>
+          <w:sz w:val="24"/>
+          <w:szCs w:val="24"/>
+          <w:lang w:bidi="fa-IR"/>
+        </w:rPr>
+        <w:t>Calculate ∆w with a learning rate η = 0.01 for x1 and w.</w:t>
+      </w:r>
     </w:p>
     <w:p>
       <w:pPr>
@@ -6806,6 +7331,36 @@
         </w:rPr>
         <w:t>f)</w:t>
       </w:r>
+      <w:r>
+        <w:t xml:space="preserve"> </w:t>
+      </w:r>
+      <w:r>
+        <w:rPr>
+          <w:rFonts w:ascii="Arial" w:eastAsiaTheme="minorEastAsia" w:hAnsi="Arial" w:cs="Arial"/>
+          <w:sz w:val="24"/>
+          <w:szCs w:val="24"/>
+          <w:lang w:bidi="fa-IR"/>
+        </w:rPr>
+        <w:t>The following plot shows the loss landscape defined by l2 for x1. Mark the location of the model for</w:t>
+      </w:r>
+      <w:r>
+        <w:rPr>
+          <w:rFonts w:ascii="Arial" w:eastAsiaTheme="minorEastAsia" w:hAnsi="Arial" w:cs="Arial"/>
+          <w:sz w:val="24"/>
+          <w:szCs w:val="24"/>
+          <w:lang w:bidi="fa-IR"/>
+        </w:rPr>
+        <w:t xml:space="preserve"> </w:t>
+      </w:r>
+      <w:r>
+        <w:rPr>
+          <w:rFonts w:ascii="Arial" w:eastAsiaTheme="minorEastAsia" w:hAnsi="Arial" w:cs="Arial"/>
+          <w:sz w:val="24"/>
+          <w:szCs w:val="24"/>
+          <w:lang w:bidi="fa-IR"/>
+        </w:rPr>
+        <w:t>w and for its update w + ∆w.</w:t>
+      </w:r>
     </w:p>
     <w:p>
       <w:pPr>
@@ -6963,6 +7518,71 @@
           <w:lang w:bidi="fa-IR"/>
         </w:rPr>
         <w:t>g)</w:t>
+      </w:r>
+      <w:r>
+        <w:rPr>
+          <w:rFonts w:ascii="Arial" w:hAnsi="Arial" w:cs="Arial"/>
+          <w:sz w:val="24"/>
+          <w:szCs w:val="24"/>
+          <w:lang w:bidi="fa-IR"/>
+        </w:rPr>
+        <w:t xml:space="preserve"> Compute the squared loss </w:t>
+      </w:r>
+      <w:proofErr w:type="spellStart"/>
+      <w:r>
+        <w:rPr>
+          <w:rFonts w:ascii="Arial" w:hAnsi="Arial" w:cs="Arial"/>
+          <w:sz w:val="24"/>
+          <w:szCs w:val="24"/>
+          <w:lang w:bidi="fa-IR"/>
+        </w:rPr>
+        <w:t>w.r.t.</w:t>
+      </w:r>
+      <w:proofErr w:type="spellEnd"/>
+      <w:r>
+        <w:rPr>
+          <w:rFonts w:ascii="Arial" w:hAnsi="Arial" w:cs="Arial"/>
+          <w:sz w:val="24"/>
+          <w:szCs w:val="24"/>
+          <w:lang w:bidi="fa-IR"/>
+        </w:rPr>
+        <w:t xml:space="preserve"> x1 and the updated w. Could it be possible that</w:t>
+      </w:r>
+      <w:r>
+        <w:rPr>
+          <w:rFonts w:ascii="Arial" w:hAnsi="Arial" w:cs="Arial"/>
+          <w:sz w:val="24"/>
+          <w:szCs w:val="24"/>
+          <w:lang w:bidi="fa-IR"/>
+        </w:rPr>
+        <w:t xml:space="preserve"> </w:t>
+      </w:r>
+      <w:r>
+        <w:rPr>
+          <w:rFonts w:ascii="Arial" w:hAnsi="Arial" w:cs="Arial"/>
+          <w:sz w:val="24"/>
+          <w:szCs w:val="24"/>
+          <w:lang w:bidi="fa-IR"/>
+        </w:rPr>
+        <w:t>this loss is now</w:t>
+      </w:r>
+      <w:r>
+        <w:rPr>
+          <w:rFonts w:ascii="Arial" w:hAnsi="Arial" w:cs="Arial"/>
+          <w:sz w:val="24"/>
+          <w:szCs w:val="24"/>
+          <w:lang w:bidi="fa-IR"/>
+        </w:rPr>
+        <w:t xml:space="preserve"> </w:t>
+      </w:r>
+      <w:r>
+        <w:rPr>
+          <w:rFonts w:ascii="Arial" w:hAnsi="Arial" w:cs="Arial"/>
+          <w:sz w:val="24"/>
+          <w:szCs w:val="24"/>
+          <w:lang w:bidi="fa-IR"/>
+        </w:rPr>
+        <w:t>larger than it was before the update?</w:t>
       </w:r>
     </w:p>
     <w:p>
@@ -7293,7 +7913,6 @@
           <w:lang w:bidi="fa-IR"/>
         </w:rPr>
       </w:pPr>
-      <w:proofErr w:type="gramStart"/>
       <w:r>
         <w:rPr>
           <w:rFonts w:ascii="Arial" w:hAnsi="Arial" w:cs="Arial"/>
@@ -7301,17 +7920,7 @@
           <w:szCs w:val="24"/>
           <w:lang w:bidi="fa-IR"/>
         </w:rPr>
-        <w:t>So</w:t>
-      </w:r>
-      <w:proofErr w:type="gramEnd"/>
-      <w:r>
-        <w:rPr>
-          <w:rFonts w:ascii="Arial" w:hAnsi="Arial" w:cs="Arial"/>
-          <w:sz w:val="24"/>
-          <w:szCs w:val="24"/>
-          <w:lang w:bidi="fa-IR"/>
-        </w:rPr>
-        <w:t xml:space="preserve"> the loss decreased from 8 to 4.3808 although with a much larger </w:t>
+        <w:t xml:space="preserve">So the loss decreased from 8 to 4.3808 although with a much larger </w:t>
       </w:r>
       <m:oMath>
         <m:r>
@@ -7371,6 +7980,15 @@
         </w:rPr>
         <w:lastRenderedPageBreak/>
         <w:t>h)</w:t>
+      </w:r>
+      <w:r>
+        <w:rPr>
+          <w:rFonts w:ascii="Arial" w:eastAsiaTheme="minorEastAsia" w:hAnsi="Arial" w:cs="Arial"/>
+          <w:sz w:val="24"/>
+          <w:szCs w:val="24"/>
+          <w:lang w:bidi="fa-IR"/>
+        </w:rPr>
+        <w:t xml:space="preserve"> Repeat for x2, and x3.</w:t>
       </w:r>
     </w:p>
     <w:p>
@@ -9179,7 +9797,6 @@
           <w:lang w:bidi="fa-IR"/>
         </w:rPr>
       </w:pPr>
-      <w:proofErr w:type="gramStart"/>
       <w:r>
         <w:rPr>
           <w:rFonts w:ascii="Arial" w:hAnsi="Arial" w:cs="Arial"/>
@@ -9190,23 +9807,44 @@
         <w:t>a)</w:t>
       </w:r>
       <w:r>
+        <w:t xml:space="preserve"> </w:t>
+      </w:r>
+      <w:r>
         <w:rPr>
           <w:rFonts w:ascii="Arial" w:hAnsi="Arial" w:cs="Arial"/>
           <w:sz w:val="24"/>
           <w:szCs w:val="24"/>
           <w:lang w:bidi="fa-IR"/>
         </w:rPr>
-        <w:t>Overfitting</w:t>
-      </w:r>
-      <w:proofErr w:type="gramEnd"/>
-      <w:r>
+        <w:t>What is the experimental setup of choice when trying to detect overfitting?</w:t>
+      </w:r>
+    </w:p>
+    <w:p>
+      <w:pPr>
         <w:rPr>
           <w:rFonts w:ascii="Arial" w:hAnsi="Arial" w:cs="Arial"/>
           <w:sz w:val="24"/>
           <w:szCs w:val="24"/>
           <w:lang w:bidi="fa-IR"/>
         </w:rPr>
-        <w:t xml:space="preserve"> can be detected by</w:t>
+      </w:pPr>
+      <w:r>
+        <w:rPr>
+          <w:rFonts w:ascii="Arial" w:hAnsi="Arial" w:cs="Arial"/>
+          <w:sz w:val="24"/>
+          <w:szCs w:val="24"/>
+          <w:lang w:bidi="fa-IR"/>
+        </w:rPr>
+        <w:t>O</w:t>
+      </w:r>
+      <w:r>
+        <w:rPr>
+          <w:rFonts w:ascii="Arial" w:hAnsi="Arial" w:cs="Arial"/>
+          <w:sz w:val="24"/>
+          <w:szCs w:val="24"/>
+          <w:lang w:bidi="fa-IR"/>
+        </w:rPr>
+        <w:t>verfitting can be detected by</w:t>
       </w:r>
     </w:p>
     <w:p>
@@ -9303,7 +9941,6 @@
           <w:lang w:bidi="fa-IR"/>
         </w:rPr>
       </w:pPr>
-      <w:proofErr w:type="gramStart"/>
       <w:r>
         <w:rPr>
           <w:rFonts w:ascii="Arial" w:hAnsi="Arial" w:cs="Arial"/>
@@ -9311,9 +9948,11 @@
           <w:szCs w:val="24"/>
           <w:lang w:bidi="fa-IR"/>
         </w:rPr>
-        <w:t>b)How</w:t>
-      </w:r>
-      <w:proofErr w:type="gramEnd"/>
+        <w:t>b)</w:t>
+      </w:r>
+      <w:r>
+        <w:t xml:space="preserve"> </w:t>
+      </w:r>
       <w:r>
         <w:rPr>
           <w:rFonts w:ascii="Arial" w:hAnsi="Arial" w:cs="Arial"/>
@@ -9321,7 +9960,35 @@
           <w:szCs w:val="24"/>
           <w:lang w:bidi="fa-IR"/>
         </w:rPr>
-        <w:t xml:space="preserve"> to mitigate Overfitting</w:t>
+        <w:t>What are methods to mitigate overfitting?</w:t>
+      </w:r>
+      <w:r>
+        <w:rPr>
+          <w:rFonts w:ascii="Arial" w:hAnsi="Arial" w:cs="Arial"/>
+          <w:sz w:val="24"/>
+          <w:szCs w:val="24"/>
+          <w:lang w:bidi="fa-IR"/>
+        </w:rPr>
+        <w:t xml:space="preserve"> </w:t>
+      </w:r>
+    </w:p>
+    <w:p>
+      <w:pPr>
+        <w:rPr>
+          <w:rFonts w:ascii="Arial" w:hAnsi="Arial" w:cs="Arial"/>
+          <w:sz w:val="24"/>
+          <w:szCs w:val="24"/>
+          <w:lang w:bidi="fa-IR"/>
+        </w:rPr>
+      </w:pPr>
+      <w:r>
+        <w:rPr>
+          <w:rFonts w:ascii="Arial" w:hAnsi="Arial" w:cs="Arial"/>
+          <w:sz w:val="24"/>
+          <w:szCs w:val="24"/>
+          <w:lang w:bidi="fa-IR"/>
+        </w:rPr>
+        <w:t>How to mitigate Overfitting</w:t>
       </w:r>
     </w:p>
     <w:p>
@@ -9412,27 +10079,38 @@
           <w:szCs w:val="24"/>
           <w:lang w:bidi="fa-IR"/>
         </w:rPr>
-        <w:br w:type="page"/>
-      </w:r>
-    </w:p>
-    <w:p>
-      <w:pPr>
-        <w:rPr>
-          <w:rFonts w:ascii="Arial" w:hAnsi="Arial" w:cs="Arial"/>
-          <w:sz w:val="24"/>
-          <w:szCs w:val="24"/>
-          <w:lang w:bidi="fa-IR"/>
-        </w:rPr>
-      </w:pPr>
-      <w:r>
-        <w:rPr>
-          <w:rFonts w:ascii="Arial" w:hAnsi="Arial" w:cs="Arial"/>
-          <w:sz w:val="24"/>
-          <w:szCs w:val="24"/>
-          <w:lang w:bidi="fa-IR"/>
-        </w:rPr>
         <w:lastRenderedPageBreak/>
         <w:t>c)</w:t>
+      </w:r>
+      <w:r>
+        <w:t xml:space="preserve"> </w:t>
+      </w:r>
+      <w:r>
+        <w:rPr>
+          <w:rFonts w:ascii="Arial" w:hAnsi="Arial" w:cs="Arial"/>
+          <w:sz w:val="24"/>
+          <w:szCs w:val="24"/>
+          <w:lang w:bidi="fa-IR"/>
+        </w:rPr>
+        <w:t>What must be paid attention to when performing a train-validation split on the following datasets in</w:t>
+      </w:r>
+      <w:r>
+        <w:rPr>
+          <w:rFonts w:ascii="Arial" w:hAnsi="Arial" w:cs="Arial"/>
+          <w:sz w:val="24"/>
+          <w:szCs w:val="24"/>
+          <w:lang w:bidi="fa-IR"/>
+        </w:rPr>
+        <w:t xml:space="preserve"> </w:t>
+      </w:r>
+      <w:r>
+        <w:rPr>
+          <w:rFonts w:ascii="Arial" w:hAnsi="Arial" w:cs="Arial"/>
+          <w:sz w:val="24"/>
+          <w:szCs w:val="24"/>
+          <w:lang w:bidi="fa-IR"/>
+        </w:rPr>
+        <w:t>the given problems?</w:t>
       </w:r>
     </w:p>
     <w:p>
@@ -9456,8 +10134,77 @@
           <w:szCs w:val="24"/>
           <w:lang w:bidi="fa-IR"/>
         </w:rPr>
+        <w:t>Detecting pneumonia from chest x-rays. Data includes 112,120 unique images from 30,805</w:t>
+      </w:r>
+      <w:r>
+        <w:rPr>
+          <w:rFonts w:ascii="Arial" w:hAnsi="Arial" w:cs="Arial"/>
+          <w:sz w:val="24"/>
+          <w:szCs w:val="24"/>
+          <w:lang w:bidi="fa-IR"/>
+        </w:rPr>
+        <w:t xml:space="preserve"> </w:t>
+      </w:r>
+      <w:r>
+        <w:rPr>
+          <w:rFonts w:ascii="Arial" w:hAnsi="Arial" w:cs="Arial"/>
+          <w:sz w:val="24"/>
+          <w:szCs w:val="24"/>
+          <w:lang w:bidi="fa-IR"/>
+        </w:rPr>
+        <w:t>unique patients.</w:t>
+      </w:r>
+      <w:r>
+        <w:rPr>
+          <w:rFonts w:ascii="Arial" w:hAnsi="Arial" w:cs="Arial"/>
+          <w:sz w:val="24"/>
+          <w:szCs w:val="24"/>
+          <w:lang w:bidi="fa-IR"/>
+        </w:rPr>
+        <w:t xml:space="preserve"> </w:t>
+      </w:r>
+    </w:p>
+    <w:p>
+      <w:pPr>
+        <w:pStyle w:val="ListParagraph"/>
+        <w:rPr>
+          <w:rFonts w:ascii="Arial" w:hAnsi="Arial" w:cs="Arial"/>
+          <w:sz w:val="24"/>
+          <w:szCs w:val="24"/>
+          <w:lang w:bidi="fa-IR"/>
+        </w:rPr>
+      </w:pPr>
+    </w:p>
+    <w:p>
+      <w:pPr>
+        <w:pStyle w:val="ListParagraph"/>
+        <w:rPr>
+          <w:rFonts w:ascii="Arial" w:hAnsi="Arial" w:cs="Arial"/>
+          <w:sz w:val="24"/>
+          <w:szCs w:val="24"/>
+          <w:lang w:bidi="fa-IR"/>
+        </w:rPr>
+      </w:pPr>
+      <w:r>
+        <w:rPr>
+          <w:rFonts w:ascii="Arial" w:hAnsi="Arial" w:cs="Arial"/>
+          <w:sz w:val="24"/>
+          <w:szCs w:val="24"/>
+          <w:lang w:bidi="fa-IR"/>
+        </w:rPr>
         <w:t>Making sure splitting by patient ID rather than image to not have the same x-ray in training and validation.</w:t>
       </w:r>
+    </w:p>
+    <w:p>
+      <w:pPr>
+        <w:pStyle w:val="ListParagraph"/>
+        <w:rPr>
+          <w:rFonts w:ascii="Arial" w:hAnsi="Arial" w:cs="Arial"/>
+          <w:sz w:val="24"/>
+          <w:szCs w:val="24"/>
+          <w:lang w:bidi="fa-IR"/>
+        </w:rPr>
+      </w:pPr>
     </w:p>
     <w:p>
       <w:pPr>
@@ -9480,8 +10227,77 @@
           <w:szCs w:val="24"/>
           <w:lang w:bidi="fa-IR"/>
         </w:rPr>
+        <w:t>Given 1000 voice recordings (single sentences) of 100 people in total from 5 German cities.</w:t>
+      </w:r>
+      <w:r>
+        <w:rPr>
+          <w:rFonts w:ascii="Arial" w:hAnsi="Arial" w:cs="Arial"/>
+          <w:sz w:val="24"/>
+          <w:szCs w:val="24"/>
+          <w:lang w:bidi="fa-IR"/>
+        </w:rPr>
+        <w:t xml:space="preserve"> </w:t>
+      </w:r>
+      <w:r>
+        <w:rPr>
+          <w:rFonts w:ascii="Arial" w:hAnsi="Arial" w:cs="Arial"/>
+          <w:sz w:val="24"/>
+          <w:szCs w:val="24"/>
+          <w:lang w:bidi="fa-IR"/>
+        </w:rPr>
+        <w:t>The model should be able to classify the dialects of arbitrary people into one of these cities.</w:t>
+      </w:r>
+      <w:r>
+        <w:rPr>
+          <w:rFonts w:ascii="Arial" w:hAnsi="Arial" w:cs="Arial"/>
+          <w:sz w:val="24"/>
+          <w:szCs w:val="24"/>
+          <w:lang w:bidi="fa-IR"/>
+        </w:rPr>
+        <w:t xml:space="preserve"> </w:t>
+      </w:r>
+    </w:p>
+    <w:p>
+      <w:pPr>
+        <w:pStyle w:val="ListParagraph"/>
+        <w:rPr>
+          <w:rFonts w:ascii="Arial" w:hAnsi="Arial" w:cs="Arial"/>
+          <w:sz w:val="24"/>
+          <w:szCs w:val="24"/>
+          <w:lang w:bidi="fa-IR"/>
+        </w:rPr>
+      </w:pPr>
+    </w:p>
+    <w:p>
+      <w:pPr>
+        <w:pStyle w:val="ListParagraph"/>
+        <w:rPr>
+          <w:rFonts w:ascii="Arial" w:hAnsi="Arial" w:cs="Arial"/>
+          <w:sz w:val="24"/>
+          <w:szCs w:val="24"/>
+          <w:lang w:bidi="fa-IR"/>
+        </w:rPr>
+      </w:pPr>
+      <w:r>
+        <w:rPr>
+          <w:rFonts w:ascii="Arial" w:hAnsi="Arial" w:cs="Arial"/>
+          <w:sz w:val="24"/>
+          <w:szCs w:val="24"/>
+          <w:lang w:bidi="fa-IR"/>
+        </w:rPr>
         <w:t>Splitting by speaker and not by recording.  Also keeping the city class distribution even in validation and training.</w:t>
       </w:r>
+    </w:p>
+    <w:p>
+      <w:pPr>
+        <w:pStyle w:val="ListParagraph"/>
+        <w:rPr>
+          <w:rFonts w:ascii="Arial" w:hAnsi="Arial" w:cs="Arial"/>
+          <w:sz w:val="24"/>
+          <w:szCs w:val="24"/>
+          <w:lang w:bidi="fa-IR"/>
+        </w:rPr>
+      </w:pPr>
     </w:p>
     <w:p>
       <w:pPr>
@@ -9497,7 +10313,6 @@
           <w:lang w:bidi="fa-IR"/>
         </w:rPr>
       </w:pPr>
-      <w:proofErr w:type="gramStart"/>
       <w:r>
         <w:rPr>
           <w:rFonts w:ascii="Arial" w:hAnsi="Arial" w:cs="Arial"/>
@@ -9505,9 +10320,8 @@
           <w:szCs w:val="24"/>
           <w:lang w:bidi="fa-IR"/>
         </w:rPr>
-        <w:t>Again</w:t>
-      </w:r>
-      <w:proofErr w:type="gramEnd"/>
+        <w:t>Given 1000 voice recordings (single sentences) of 100 people in total from 5 German cities.</w:t>
+      </w:r>
       <w:r>
         <w:rPr>
           <w:rFonts w:ascii="Arial" w:hAnsi="Arial" w:cs="Arial"/>
@@ -9515,8 +10329,95 @@
           <w:szCs w:val="24"/>
           <w:lang w:bidi="fa-IR"/>
         </w:rPr>
+        <w:t xml:space="preserve"> </w:t>
+      </w:r>
+      <w:r>
+        <w:rPr>
+          <w:rFonts w:ascii="Arial" w:hAnsi="Arial" w:cs="Arial"/>
+          <w:sz w:val="24"/>
+          <w:szCs w:val="24"/>
+          <w:lang w:bidi="fa-IR"/>
+        </w:rPr>
+        <w:t>The model should be able to rate the dialects of arbitrary people from all over Germany by</w:t>
+      </w:r>
+      <w:r>
+        <w:rPr>
+          <w:rFonts w:ascii="Arial" w:hAnsi="Arial" w:cs="Arial"/>
+          <w:sz w:val="24"/>
+          <w:szCs w:val="24"/>
+          <w:lang w:bidi="fa-IR"/>
+        </w:rPr>
+        <w:t xml:space="preserve"> </w:t>
+      </w:r>
+      <w:r>
+        <w:rPr>
+          <w:rFonts w:ascii="Arial" w:hAnsi="Arial" w:cs="Arial"/>
+          <w:sz w:val="24"/>
+          <w:szCs w:val="24"/>
+          <w:lang w:bidi="fa-IR"/>
+        </w:rPr>
+        <w:t>intelligibility.</w:t>
+      </w:r>
+      <w:r>
+        <w:rPr>
+          <w:rFonts w:ascii="Arial" w:hAnsi="Arial" w:cs="Arial"/>
+          <w:sz w:val="24"/>
+          <w:szCs w:val="24"/>
+          <w:lang w:bidi="fa-IR"/>
+        </w:rPr>
+        <w:t xml:space="preserve"> </w:t>
+      </w:r>
+    </w:p>
+    <w:p>
+      <w:pPr>
+        <w:pStyle w:val="ListParagraph"/>
+        <w:rPr>
+          <w:rFonts w:ascii="Arial" w:hAnsi="Arial" w:cs="Arial"/>
+          <w:sz w:val="24"/>
+          <w:szCs w:val="24"/>
+          <w:lang w:bidi="fa-IR"/>
+        </w:rPr>
+      </w:pPr>
+    </w:p>
+    <w:p>
+      <w:pPr>
+        <w:pStyle w:val="ListParagraph"/>
+        <w:rPr>
+          <w:rFonts w:ascii="Arial" w:hAnsi="Arial" w:cs="Arial"/>
+          <w:sz w:val="24"/>
+          <w:szCs w:val="24"/>
+          <w:lang w:bidi="fa-IR"/>
+        </w:rPr>
+      </w:pPr>
+      <w:r>
+        <w:rPr>
+          <w:rFonts w:ascii="Arial" w:hAnsi="Arial" w:cs="Arial"/>
+          <w:sz w:val="24"/>
+          <w:szCs w:val="24"/>
+          <w:lang w:bidi="fa-IR"/>
+        </w:rPr>
+        <w:t>Again,</w:t>
+      </w:r>
+      <w:r>
+        <w:rPr>
+          <w:rFonts w:ascii="Arial" w:hAnsi="Arial" w:cs="Arial"/>
+          <w:sz w:val="24"/>
+          <w:szCs w:val="24"/>
+          <w:lang w:bidi="fa-IR"/>
+        </w:rPr>
         <w:t xml:space="preserve"> split by speaker and not by recording.  Also, keeping the range of intelligibility scores and cities in both splits.</w:t>
       </w:r>
+    </w:p>
+    <w:p>
+      <w:pPr>
+        <w:pStyle w:val="ListParagraph"/>
+        <w:rPr>
+          <w:rFonts w:ascii="Arial" w:hAnsi="Arial" w:cs="Arial"/>
+          <w:sz w:val="24"/>
+          <w:szCs w:val="24"/>
+          <w:lang w:bidi="fa-IR"/>
+        </w:rPr>
+      </w:pPr>
     </w:p>
     <w:p>
       <w:pPr>
@@ -9539,9 +10440,8 @@
           <w:szCs w:val="24"/>
           <w:lang w:bidi="fa-IR"/>
         </w:rPr>
-        <w:t xml:space="preserve">The important thing is </w:t>
-      </w:r>
-      <w:proofErr w:type="spellStart"/>
+        <w:t>Given 1000 voice recordings (single sentences) of 100 people in total from 5 German cities.</w:t>
+      </w:r>
       <w:r>
         <w:rPr>
           <w:rFonts w:ascii="Arial" w:hAnsi="Arial" w:cs="Arial"/>
@@ -9549,9 +10449,8 @@
           <w:szCs w:val="24"/>
           <w:lang w:bidi="fa-IR"/>
         </w:rPr>
-        <w:t>tp</w:t>
-      </w:r>
-      <w:proofErr w:type="spellEnd"/>
+        <w:t xml:space="preserve"> </w:t>
+      </w:r>
       <w:r>
         <w:rPr>
           <w:rFonts w:ascii="Arial" w:hAnsi="Arial" w:cs="Arial"/>
@@ -9559,7 +10458,83 @@
           <w:szCs w:val="24"/>
           <w:lang w:bidi="fa-IR"/>
         </w:rPr>
-        <w:t xml:space="preserve"> ensure that individual recordings don’t appear in both sets and also per-person counts are reasonable.</w:t>
+        <w:t>The model should be able to classify the person that said a given sentence.</w:t>
+      </w:r>
+      <w:r>
+        <w:rPr>
+          <w:rFonts w:ascii="Arial" w:hAnsi="Arial" w:cs="Arial"/>
+          <w:sz w:val="24"/>
+          <w:szCs w:val="24"/>
+          <w:lang w:bidi="fa-IR"/>
+        </w:rPr>
+        <w:t xml:space="preserve"> </w:t>
+      </w:r>
+    </w:p>
+    <w:p>
+      <w:pPr>
+        <w:pStyle w:val="ListParagraph"/>
+        <w:rPr>
+          <w:rFonts w:ascii="Arial" w:hAnsi="Arial" w:cs="Arial"/>
+          <w:sz w:val="24"/>
+          <w:szCs w:val="24"/>
+          <w:lang w:bidi="fa-IR"/>
+        </w:rPr>
+      </w:pPr>
+    </w:p>
+    <w:p>
+      <w:pPr>
+        <w:pStyle w:val="ListParagraph"/>
+        <w:rPr>
+          <w:rFonts w:ascii="Arial" w:hAnsi="Arial" w:cs="Arial"/>
+          <w:sz w:val="24"/>
+          <w:szCs w:val="24"/>
+          <w:lang w:bidi="fa-IR"/>
+        </w:rPr>
+      </w:pPr>
+      <w:r>
+        <w:rPr>
+          <w:rFonts w:ascii="Arial" w:hAnsi="Arial" w:cs="Arial"/>
+          <w:sz w:val="24"/>
+          <w:szCs w:val="24"/>
+          <w:lang w:bidi="fa-IR"/>
+        </w:rPr>
+        <w:t>The important thing is t</w:t>
+      </w:r>
+      <w:r>
+        <w:rPr>
+          <w:rFonts w:ascii="Arial" w:hAnsi="Arial" w:cs="Arial"/>
+          <w:sz w:val="24"/>
+          <w:szCs w:val="24"/>
+          <w:lang w:bidi="fa-IR"/>
+        </w:rPr>
+        <w:t>o</w:t>
+      </w:r>
+      <w:r>
+        <w:rPr>
+          <w:rFonts w:ascii="Arial" w:hAnsi="Arial" w:cs="Arial"/>
+          <w:sz w:val="24"/>
+          <w:szCs w:val="24"/>
+          <w:lang w:bidi="fa-IR"/>
+        </w:rPr>
+        <w:t xml:space="preserve"> ensure that individual recordings don’t appear in both sets </w:t>
+      </w:r>
+      <w:r>
+        <w:rPr>
+          <w:rFonts w:ascii="Arial" w:hAnsi="Arial" w:cs="Arial"/>
+          <w:sz w:val="24"/>
+          <w:szCs w:val="24"/>
+          <w:lang w:bidi="fa-IR"/>
+        </w:rPr>
+        <w:t>and</w:t>
+      </w:r>
+      <w:r>
+        <w:rPr>
+          <w:rFonts w:ascii="Arial" w:hAnsi="Arial" w:cs="Arial"/>
+          <w:sz w:val="24"/>
+          <w:szCs w:val="24"/>
+          <w:lang w:bidi="fa-IR"/>
+        </w:rPr>
+        <w:t xml:space="preserve"> per-person counts are reasonable.</w:t>
       </w:r>
     </w:p>
     <w:p>
@@ -10508,6 +11483,7 @@
           <w:szCs w:val="24"/>
           <w:shd w:val="clear" w:color="auto" w:fill="FFFFFF"/>
         </w:rPr>
+        <w:lastRenderedPageBreak/>
         <w:t xml:space="preserve">The value of </w:t>
       </w:r>
       <w:proofErr w:type="spellStart"/>
@@ -10883,29 +11859,7 @@
           <w:szCs w:val="24"/>
           <w:shd w:val="clear" w:color="auto" w:fill="FFFFFF"/>
         </w:rPr>
-        <w:t xml:space="preserve">This is </w:t>
-      </w:r>
-      <w:proofErr w:type="gramStart"/>
-      <w:r>
-        <w:rPr>
-          <w:rFonts w:ascii="Arial" w:hAnsi="Arial" w:cs="Arial"/>
-          <w:color w:val="1D2125"/>
-          <w:sz w:val="24"/>
-          <w:szCs w:val="24"/>
-          <w:shd w:val="clear" w:color="auto" w:fill="FFFFFF"/>
-        </w:rPr>
-        <w:t>ridge</w:t>
-      </w:r>
-      <w:proofErr w:type="gramEnd"/>
-      <w:r>
-        <w:rPr>
-          <w:rFonts w:ascii="Arial" w:hAnsi="Arial" w:cs="Arial"/>
-          <w:color w:val="1D2125"/>
-          <w:sz w:val="24"/>
-          <w:szCs w:val="24"/>
-          <w:shd w:val="clear" w:color="auto" w:fill="FFFFFF"/>
-        </w:rPr>
-        <w:t xml:space="preserve"> regularization. When we increase λ, we are forcing the model to keep weights smaller, which </w:t>
+        <w:t xml:space="preserve">This is ridge regularization. When we increase λ, we are forcing the model to keep weights smaller, which </w:t>
       </w:r>
       <w:r>
         <w:rPr>
@@ -12629,6 +13583,7 @@
           <w:szCs w:val="24"/>
           <w:shd w:val="clear" w:color="auto" w:fill="FFFFFF"/>
         </w:rPr>
+        <w:lastRenderedPageBreak/>
         <w:t>(a2) Draw the decision boundary in a coordinate system with axes x1 and x2.</w:t>
       </w:r>
       <w:r>
@@ -12696,7 +13651,6 @@
           <w:szCs w:val="24"/>
           <w:shd w:val="clear" w:color="auto" w:fill="FFFFFF"/>
         </w:rPr>
-        <w:lastRenderedPageBreak/>
         <w:drawing>
           <wp:inline distT="0" distB="0" distL="0" distR="0" wp14:anchorId="1E8EFB84" wp14:editId="0E109788">
             <wp:extent cx="3153140" cy="3223358"/>
@@ -13138,6 +14092,7 @@
           <w:szCs w:val="24"/>
           <w:shd w:val="clear" w:color="auto" w:fill="FFFFFF"/>
         </w:rPr>
+        <w:lastRenderedPageBreak/>
         <w:t>The decision boundary for a nonlinear classifier looks like the image below.</w:t>
       </w:r>
     </w:p>
@@ -13165,7 +14120,6 @@
           <w:szCs w:val="24"/>
           <w:shd w:val="clear" w:color="auto" w:fill="FFFFFF"/>
         </w:rPr>
-        <w:lastRenderedPageBreak/>
         <w:drawing>
           <wp:inline distT="0" distB="0" distL="0" distR="0" wp14:anchorId="0C1E2E80" wp14:editId="5FB70842">
             <wp:extent cx="2397345" cy="2546350"/>
@@ -15130,18 +16084,7 @@
           <w:szCs w:val="24"/>
           <w:shd w:val="clear" w:color="auto" w:fill="FFFFFF"/>
         </w:rPr>
-        <w:t>plot_loss_and_misclassification_</w:t>
-      </w:r>
-      <w:proofErr w:type="gramStart"/>
-      <w:r>
-        <w:rPr>
-          <w:rFonts w:ascii="Arial" w:hAnsi="Arial" w:cs="Arial"/>
-          <w:color w:val="1D2125"/>
-          <w:sz w:val="24"/>
-          <w:szCs w:val="24"/>
-          <w:shd w:val="clear" w:color="auto" w:fill="FFFFFF"/>
-        </w:rPr>
-        <w:t>rates</w:t>
+        <w:t>plot_loss_and_misclassification_rates</w:t>
       </w:r>
       <w:proofErr w:type="spellEnd"/>
       <w:r>
@@ -15152,18 +16095,7 @@
           <w:szCs w:val="24"/>
           <w:shd w:val="clear" w:color="auto" w:fill="FFFFFF"/>
         </w:rPr>
-        <w:t>(</w:t>
-      </w:r>
-      <w:proofErr w:type="gramEnd"/>
-      <w:r>
-        <w:rPr>
-          <w:rFonts w:ascii="Arial" w:hAnsi="Arial" w:cs="Arial"/>
-          <w:color w:val="1D2125"/>
-          <w:sz w:val="24"/>
-          <w:szCs w:val="24"/>
-          <w:shd w:val="clear" w:color="auto" w:fill="FFFFFF"/>
-        </w:rPr>
-        <w:t>) function creates two plots:</w:t>
+        <w:t>() function creates two plots:</w:t>
       </w:r>
     </w:p>
     <w:p>
@@ -22774,6 +23706,63 @@
     <w:basedOn w:val="DefaultParagraphFont"/>
     <w:rsid w:val="00F73276"/>
   </w:style>
+  <w:style w:type="table" w:styleId="GridTable1Light">
+    <w:name w:val="Grid Table 1 Light"/>
+    <w:basedOn w:val="TableNormal"/>
+    <w:uiPriority w:val="46"/>
+    <w:rsid w:val="00C01943"/>
+    <w:pPr>
+      <w:spacing w:after="0" w:line="240" w:lineRule="auto"/>
+    </w:pPr>
+    <w:tblPr>
+      <w:tblStyleRowBandSize w:val="1"/>
+      <w:tblStyleColBandSize w:val="1"/>
+      <w:tblBorders>
+        <w:top w:val="single" w:sz="4" w:space="0" w:color="999999" w:themeColor="text1" w:themeTint="66"/>
+        <w:left w:val="single" w:sz="4" w:space="0" w:color="999999" w:themeColor="text1" w:themeTint="66"/>
+        <w:bottom w:val="single" w:sz="4" w:space="0" w:color="999999" w:themeColor="text1" w:themeTint="66"/>
+        <w:right w:val="single" w:sz="4" w:space="0" w:color="999999" w:themeColor="text1" w:themeTint="66"/>
+        <w:insideH w:val="single" w:sz="4" w:space="0" w:color="999999" w:themeColor="text1" w:themeTint="66"/>
+        <w:insideV w:val="single" w:sz="4" w:space="0" w:color="999999" w:themeColor="text1" w:themeTint="66"/>
+      </w:tblBorders>
+    </w:tblPr>
+    <w:tblStylePr w:type="firstRow">
+      <w:rPr>
+        <w:b/>
+        <w:bCs/>
+      </w:rPr>
+      <w:tblPr/>
+      <w:tcPr>
+        <w:tcBorders>
+          <w:bottom w:val="single" w:sz="12" w:space="0" w:color="666666" w:themeColor="text1" w:themeTint="99"/>
+        </w:tcBorders>
+      </w:tcPr>
+    </w:tblStylePr>
+    <w:tblStylePr w:type="lastRow">
+      <w:rPr>
+        <w:b/>
+        <w:bCs/>
+      </w:rPr>
+      <w:tblPr/>
+      <w:tcPr>
+        <w:tcBorders>
+          <w:top w:val="double" w:sz="2" w:space="0" w:color="666666" w:themeColor="text1" w:themeTint="99"/>
+        </w:tcBorders>
+      </w:tcPr>
+    </w:tblStylePr>
+    <w:tblStylePr w:type="firstCol">
+      <w:rPr>
+        <w:b/>
+        <w:bCs/>
+      </w:rPr>
+    </w:tblStylePr>
+    <w:tblStylePr w:type="lastCol">
+      <w:rPr>
+        <w:b/>
+        <w:bCs/>
+      </w:rPr>
+    </w:tblStylePr>
+  </w:style>
 </w:styles>
 </file>
 
@@ -22877,6 +23866,7 @@
     <w:sig w:usb0="E00002FF" w:usb1="6AC7FDFB" w:usb2="08000012" w:usb3="00000000" w:csb0="0002009F" w:csb1="00000000"/>
   </w:font>
   <w:font w:name="Aptos">
+    <w:altName w:val="Calibri"/>
     <w:charset w:val="00"/>
     <w:family w:val="swiss"/>
     <w:pitch w:val="variable"/>
@@ -22912,6 +23902,8 @@
     <w:rsid w:val="00590DE6"/>
     <w:rsid w:val="00915E06"/>
     <w:rsid w:val="009F6723"/>
+    <w:rsid w:val="00BC1E49"/>
+    <w:rsid w:val="00FC528F"/>
     <w:rsid w:val="00FD51CB"/>
   </w:rsids>
   <m:mathPr>

</xml_diff>